<commit_message>
structure - sarvdalir confirmed
</commit_message>
<xml_diff>
--- a/structure.docx
+++ b/structure.docx
@@ -1,29 +1,42 @@
 
 <file path=word/document.xml><?xml version="1.0" encoding="utf-8"?>
-<w:document xmlns:ve="http://schemas.openxmlformats.org/markup-compatibility/2006" xmlns:o="urn:schemas-microsoft-com:office:office" xmlns:r="http://schemas.openxmlformats.org/officeDocument/2006/relationships" xmlns:m="http://schemas.openxmlformats.org/officeDocument/2006/math" xmlns:v="urn:schemas-microsoft-com:vml" xmlns:wp="http://schemas.openxmlformats.org/drawingml/2006/wordprocessingDrawing" xmlns:w10="urn:schemas-microsoft-com:office:word" xmlns:w="http://schemas.openxmlformats.org/wordprocessingml/2006/main" xmlns:wne="http://schemas.microsoft.com/office/word/2006/wordml">
+<w:document xmlns:wpc="http://schemas.microsoft.com/office/word/2010/wordprocessingCanvas" xmlns:mc="http://schemas.openxmlformats.org/markup-compatibility/2006" xmlns:o="urn:schemas-microsoft-com:office:office" xmlns:r="http://schemas.openxmlformats.org/officeDocument/2006/relationships" xmlns:m="http://schemas.openxmlformats.org/officeDocument/2006/math" xmlns:v="urn:schemas-microsoft-com:vml" xmlns:wp14="http://schemas.microsoft.com/office/word/2010/wordprocessingDrawing" xmlns:wp="http://schemas.openxmlformats.org/drawingml/2006/wordprocessingDrawing" xmlns:w10="urn:schemas-microsoft-com:office:word" xmlns:w="http://schemas.openxmlformats.org/wordprocessingml/2006/main" xmlns:w14="http://schemas.microsoft.com/office/word/2010/wordml" xmlns:wpg="http://schemas.microsoft.com/office/word/2010/wordprocessingGroup" xmlns:wpi="http://schemas.microsoft.com/office/word/2010/wordprocessingInk" xmlns:wne="http://schemas.microsoft.com/office/word/2006/wordml" xmlns:wps="http://schemas.microsoft.com/office/word/2010/wordprocessingShape" mc:Ignorable="w14 wp14">
   <w:body>
     <w:p>
       <w:pPr>
         <w:jc w:val="center"/>
         <w:rPr>
-          <w:rFonts w:cs="B Mitra" w:hint="cs"/>
+          <w:rFonts w:cs="B Mitra"/>
           <w:b/>
           <w:bCs/>
           <w:kern w:val="28"/>
           <w:sz w:val="24"/>
           <w:szCs w:val="24"/>
-          <w:rtl/>
-          <w:lang w:bidi="fa-IR"/>
-        </w:rPr>
-      </w:pPr>
-      <w:r>
-        <w:rPr>
-          <w:rFonts w:cs="B Mitra" w:hint="cs"/>
+          <w:lang w:bidi="fa-IR"/>
+        </w:rPr>
+      </w:pPr>
+    </w:p>
+    <w:p>
+      <w:pPr>
+        <w:jc w:val="center"/>
+        <w:rPr>
+          <w:rFonts w:cs="B Mitra"/>
           <w:b/>
           <w:bCs/>
           <w:kern w:val="28"/>
           <w:sz w:val="24"/>
           <w:szCs w:val="24"/>
+          <w:lang w:bidi="fa-IR"/>
+        </w:rPr>
+      </w:pPr>
+      <w:r>
+        <w:rPr>
+          <w:rFonts w:cs="B Mitra" w:hint="cs"/>
+          <w:b/>
+          <w:bCs/>
+          <w:kern w:val="28"/>
+          <w:sz w:val="24"/>
+          <w:szCs w:val="24"/>
           <w:rtl/>
           <w:lang w:bidi="fa-IR"/>
         </w:rPr>
@@ -34,7 +47,22 @@
       <w:pPr>
         <w:jc w:val="center"/>
         <w:rPr>
-          <w:rFonts w:cs="B Mitra" w:hint="cs"/>
+          <w:rFonts w:cs="B Mitra"/>
+          <w:b/>
+          <w:bCs/>
+          <w:kern w:val="28"/>
+          <w:sz w:val="24"/>
+          <w:szCs w:val="24"/>
+          <w:rtl/>
+          <w:lang w:bidi="fa-IR"/>
+        </w:rPr>
+      </w:pPr>
+    </w:p>
+    <w:p>
+      <w:pPr>
+        <w:jc w:val="center"/>
+        <w:rPr>
+          <w:rFonts w:cs="B Mitra"/>
           <w:b/>
           <w:bCs/>
           <w:sz w:val="24"/>
@@ -48,7 +76,7 @@
       <w:pPr>
         <w:jc w:val="center"/>
         <w:rPr>
-          <w:rFonts w:cs="B Mitra" w:hint="cs"/>
+          <w:rFonts w:cs="B Mitra"/>
           <w:b/>
           <w:bCs/>
           <w:sz w:val="40"/>
@@ -88,7 +116,7 @@
         <w:bidi/>
         <w:jc w:val="center"/>
         <w:rPr>
-          <w:rFonts w:cs="B Mitra" w:hint="cs"/>
+          <w:rFonts w:cs="B Mitra"/>
           <w:sz w:val="24"/>
           <w:szCs w:val="24"/>
           <w:rtl/>
@@ -102,7 +130,7 @@
         <w:bidi/>
         <w:jc w:val="center"/>
         <w:rPr>
-          <w:rFonts w:cs="B Mitra" w:hint="cs"/>
+          <w:rFonts w:cs="B Mitra"/>
           <w:sz w:val="24"/>
           <w:szCs w:val="24"/>
           <w:rtl/>
@@ -116,7 +144,7 @@
         <w:bidi/>
         <w:jc w:val="center"/>
         <w:rPr>
-          <w:rFonts w:cs="B Mitra" w:hint="cs"/>
+          <w:rFonts w:cs="B Mitra"/>
           <w:sz w:val="24"/>
           <w:szCs w:val="24"/>
           <w:rtl/>
@@ -130,7 +158,7 @@
         <w:bidi/>
         <w:jc w:val="center"/>
         <w:rPr>
-          <w:rFonts w:cs="B Mitra" w:hint="cs"/>
+          <w:rFonts w:cs="B Mitra"/>
           <w:color w:val="auto"/>
           <w:sz w:val="24"/>
           <w:szCs w:val="24"/>
@@ -167,7 +195,7 @@
         <w:bidi/>
         <w:jc w:val="center"/>
         <w:rPr>
-          <w:rFonts w:cs="B Mitra" w:hint="cs"/>
+          <w:rFonts w:cs="B Mitra"/>
           <w:sz w:val="22"/>
           <w:szCs w:val="22"/>
           <w:rtl/>
@@ -189,7 +217,6 @@
       <w:pPr>
         <w:jc w:val="center"/>
         <w:rPr>
-          <w:rFonts w:hint="cs"/>
           <w:rtl/>
           <w:lang w:bidi="fa-IR"/>
         </w:rPr>
@@ -199,7 +226,6 @@
       <w:pPr>
         <w:jc w:val="center"/>
         <w:rPr>
-          <w:rFonts w:hint="cs"/>
           <w:rtl/>
           <w:lang w:bidi="fa-IR"/>
         </w:rPr>
@@ -209,7 +235,6 @@
       <w:pPr>
         <w:jc w:val="center"/>
         <w:rPr>
-          <w:rFonts w:hint="cs"/>
           <w:rtl/>
           <w:lang w:bidi="fa-IR"/>
         </w:rPr>
@@ -219,7 +244,6 @@
       <w:pPr>
         <w:jc w:val="center"/>
         <w:rPr>
-          <w:rFonts w:hint="cs"/>
           <w:rtl/>
           <w:lang w:bidi="fa-IR"/>
         </w:rPr>
@@ -233,7 +257,6 @@
         <w:rPr>
           <w:rFonts w:cs="B Mitra"/>
           <w:color w:val="auto"/>
-          <w:rtl/>
           <w:lang w:bidi="fa-IR"/>
         </w:rPr>
       </w:pPr>
@@ -249,6 +272,49 @@
     </w:p>
     <w:p>
       <w:pPr>
+        <w:jc w:val="center"/>
+        <w:rPr>
+          <w:rFonts w:cs="B Mitra" w:hint="cs"/>
+          <w:b/>
+          <w:bCs/>
+          <w:kern w:val="28"/>
+          <w:sz w:val="8"/>
+          <w:szCs w:val="8"/>
+          <w:rtl/>
+          <w:lang w:bidi="fa-IR"/>
+        </w:rPr>
+      </w:pPr>
+    </w:p>
+    <w:p>
+      <w:pPr>
+        <w:jc w:val="center"/>
+        <w:rPr>
+          <w:rFonts w:cs="B Mitra" w:hint="cs"/>
+          <w:b/>
+          <w:bCs/>
+          <w:kern w:val="28"/>
+          <w:sz w:val="24"/>
+          <w:szCs w:val="24"/>
+          <w:rtl/>
+          <w:lang w:bidi="fa-IR"/>
+        </w:rPr>
+      </w:pPr>
+      <w:r>
+        <w:rPr>
+          <w:rFonts w:cs="B Mitra" w:hint="cs"/>
+          <w:b/>
+          <w:bCs/>
+          <w:kern w:val="28"/>
+          <w:sz w:val="24"/>
+          <w:szCs w:val="24"/>
+          <w:rtl/>
+          <w:lang w:bidi="fa-IR"/>
+        </w:rPr>
+        <w:t>تابستان 1391</w:t>
+      </w:r>
+    </w:p>
+    <w:p>
+      <w:pPr>
         <w:rPr>
           <w:rFonts w:asciiTheme="majorHAnsi" w:eastAsiaTheme="majorEastAsia" w:hAnsiTheme="majorHAnsi"/>
           <w:rtl/>
@@ -267,7 +333,7 @@
       <w:pPr>
         <w:bidi/>
         <w:rPr>
-          <w:rFonts w:cs="B Mitra" w:hint="cs"/>
+          <w:rFonts w:cs="B Mitra"/>
           <w:rtl/>
           <w:lang w:bidi="fa-IR"/>
         </w:rPr>
@@ -278,7 +344,7 @@
         <w:pStyle w:val="Title"/>
         <w:bidi/>
         <w:rPr>
-          <w:rFonts w:cs="B Mitra" w:hint="cs"/>
+          <w:rFonts w:cs="B Mitra"/>
           <w:rtl/>
           <w:lang w:bidi="fa-IR"/>
         </w:rPr>
@@ -301,7 +367,7 @@
         </w:numPr>
         <w:bidi/>
         <w:rPr>
-          <w:rFonts w:cs="B Mitra" w:hint="cs"/>
+          <w:rFonts w:cs="B Mitra"/>
           <w:sz w:val="32"/>
           <w:szCs w:val="32"/>
           <w:rtl/>
@@ -323,7 +389,6 @@
       <w:pPr>
         <w:pStyle w:val="Heading2"/>
         <w:rPr>
-          <w:rFonts w:hint="cs"/>
           <w:rtl/>
         </w:rPr>
       </w:pPr>
@@ -339,7 +404,6 @@
       <w:pPr>
         <w:pStyle w:val="Heading2"/>
         <w:rPr>
-          <w:rFonts w:hint="cs"/>
           <w:rtl/>
         </w:rPr>
       </w:pPr>
@@ -355,7 +419,6 @@
       <w:pPr>
         <w:pStyle w:val="Heading2"/>
         <w:rPr>
-          <w:rFonts w:hint="cs"/>
           <w:rtl/>
         </w:rPr>
       </w:pPr>
@@ -371,7 +434,6 @@
       <w:pPr>
         <w:bidi/>
         <w:rPr>
-          <w:rFonts w:hint="cs"/>
           <w:rtl/>
           <w:lang w:bidi="fa-IR"/>
         </w:rPr>
@@ -386,7 +448,7 @@
         </w:numPr>
         <w:bidi/>
         <w:rPr>
-          <w:rFonts w:cs="B Mitra" w:hint="cs"/>
+          <w:rFonts w:cs="B Mitra"/>
           <w:sz w:val="32"/>
           <w:szCs w:val="32"/>
           <w:rtl/>
@@ -408,7 +470,6 @@
       <w:pPr>
         <w:pStyle w:val="Heading2"/>
         <w:rPr>
-          <w:rFonts w:hint="cs"/>
           <w:rtl/>
         </w:rPr>
       </w:pPr>
@@ -424,7 +485,6 @@
       <w:pPr>
         <w:pStyle w:val="Heading2"/>
         <w:rPr>
-          <w:rFonts w:hint="cs"/>
           <w:rtl/>
         </w:rPr>
       </w:pPr>
@@ -440,23 +500,28 @@
       <w:pPr>
         <w:pStyle w:val="Heading2"/>
         <w:rPr>
-          <w:rFonts w:hint="cs"/>
-          <w:rtl/>
-        </w:rPr>
-      </w:pPr>
-      <w:r>
-        <w:rPr>
-          <w:rFonts w:hint="cs"/>
-          <w:rtl/>
-        </w:rPr>
-        <w:t>تطابق برخی ویژگی ها با برخی زمینه های احتمالی بحران</w:t>
+          <w:rtl/>
+        </w:rPr>
+      </w:pPr>
+      <w:r>
+        <w:rPr>
+          <w:rFonts w:hint="cs"/>
+          <w:rtl/>
+        </w:rPr>
+        <w:t xml:space="preserve">تطابق برخی ویژگی های شهر قم </w:t>
+      </w:r>
+      <w:r>
+        <w:rPr>
+          <w:rFonts w:hint="cs"/>
+          <w:rtl/>
+        </w:rPr>
+        <w:t>با برخی زمینه های احتمالی بحران</w:t>
       </w:r>
     </w:p>
     <w:p>
       <w:pPr>
         <w:pStyle w:val="Heading2"/>
         <w:rPr>
-          <w:rFonts w:hint="cs"/>
           <w:rtl/>
         </w:rPr>
       </w:pPr>
@@ -472,7 +537,6 @@
       <w:pPr>
         <w:pStyle w:val="Heading2"/>
         <w:rPr>
-          <w:rFonts w:hint="cs"/>
           <w:rtl/>
         </w:rPr>
       </w:pPr>
@@ -488,7 +552,6 @@
       <w:pPr>
         <w:bidi/>
         <w:rPr>
-          <w:rFonts w:hint="cs"/>
           <w:rtl/>
           <w:lang w:bidi="fa-IR"/>
         </w:rPr>
@@ -503,7 +566,7 @@
         </w:numPr>
         <w:bidi/>
         <w:rPr>
-          <w:rFonts w:cs="B Mitra" w:hint="cs"/>
+          <w:rFonts w:cs="B Mitra"/>
           <w:sz w:val="32"/>
           <w:szCs w:val="32"/>
           <w:rtl/>
@@ -525,7 +588,6 @@
       <w:pPr>
         <w:pStyle w:val="Heading2"/>
         <w:rPr>
-          <w:rFonts w:hint="cs"/>
           <w:rtl/>
         </w:rPr>
       </w:pPr>
@@ -541,7 +603,6 @@
       <w:pPr>
         <w:pStyle w:val="Heading2"/>
         <w:rPr>
-          <w:rFonts w:hint="cs"/>
           <w:rtl/>
         </w:rPr>
       </w:pPr>
@@ -557,7 +618,6 @@
       <w:pPr>
         <w:pStyle w:val="Heading2"/>
         <w:rPr>
-          <w:rFonts w:hint="cs"/>
           <w:rtl/>
         </w:rPr>
       </w:pPr>
@@ -573,7 +633,6 @@
       <w:pPr>
         <w:pStyle w:val="Heading2"/>
         <w:rPr>
-          <w:rFonts w:hint="cs"/>
           <w:rtl/>
         </w:rPr>
       </w:pPr>
@@ -590,7 +649,7 @@
         <w:bidi/>
         <w:ind w:firstLine="720"/>
         <w:rPr>
-          <w:rFonts w:cs="B Mitra" w:hint="cs"/>
+          <w:rFonts w:cs="B Mitra"/>
           <w:rtl/>
           <w:lang w:bidi="fa-IR"/>
         </w:rPr>
@@ -601,7 +660,7 @@
         <w:bidi/>
         <w:ind w:firstLine="720"/>
         <w:rPr>
-          <w:rFonts w:cs="B Mitra" w:hint="cs"/>
+          <w:rFonts w:cs="B Mitra"/>
           <w:rtl/>
           <w:lang w:bidi="fa-IR"/>
         </w:rPr>
@@ -612,7 +671,7 @@
         <w:pStyle w:val="Title"/>
         <w:bidi/>
         <w:rPr>
-          <w:rFonts w:cs="B Mitra" w:hint="cs"/>
+          <w:rFonts w:cs="B Mitra"/>
           <w:rtl/>
           <w:lang w:bidi="fa-IR"/>
         </w:rPr>
@@ -636,7 +695,7 @@
         </w:numPr>
         <w:bidi/>
         <w:rPr>
-          <w:rFonts w:cs="B Mitra" w:hint="cs"/>
+          <w:rFonts w:cs="B Mitra"/>
           <w:sz w:val="32"/>
           <w:szCs w:val="32"/>
           <w:rtl/>
@@ -658,7 +717,6 @@
       <w:pPr>
         <w:pStyle w:val="Heading2"/>
         <w:rPr>
-          <w:rFonts w:hint="cs"/>
           <w:rtl/>
         </w:rPr>
       </w:pPr>
@@ -674,7 +732,6 @@
       <w:pPr>
         <w:pStyle w:val="Heading2"/>
         <w:rPr>
-          <w:rFonts w:hint="cs"/>
           <w:rtl/>
         </w:rPr>
       </w:pPr>
@@ -690,7 +747,6 @@
       <w:pPr>
         <w:pStyle w:val="Heading2"/>
         <w:rPr>
-          <w:rFonts w:hint="cs"/>
           <w:rtl/>
         </w:rPr>
       </w:pPr>
@@ -706,7 +762,6 @@
       <w:pPr>
         <w:pStyle w:val="Heading2"/>
         <w:rPr>
-          <w:rFonts w:hint="cs"/>
           <w:rtl/>
         </w:rPr>
       </w:pPr>
@@ -725,9 +780,8 @@
           <w:ilvl w:val="0"/>
           <w:numId w:val="0"/>
         </w:numPr>
-        <w:ind w:left="1161" w:hanging="432"/>
-        <w:rPr>
-          <w:rFonts w:hint="cs"/>
+        <w:ind w:left="1161"/>
+        <w:rPr>
           <w:rtl/>
         </w:rPr>
       </w:pPr>
@@ -741,7 +795,7 @@
         </w:numPr>
         <w:bidi/>
         <w:rPr>
-          <w:rFonts w:cs="B Mitra" w:hint="cs"/>
+          <w:rFonts w:cs="B Mitra"/>
           <w:sz w:val="32"/>
           <w:szCs w:val="32"/>
           <w:rtl/>
@@ -763,7 +817,6 @@
       <w:pPr>
         <w:pStyle w:val="Heading2"/>
         <w:rPr>
-          <w:rFonts w:hint="cs"/>
           <w:rtl/>
         </w:rPr>
       </w:pPr>
@@ -779,7 +832,6 @@
       <w:pPr>
         <w:pStyle w:val="Heading2"/>
         <w:rPr>
-          <w:rFonts w:hint="cs"/>
           <w:rtl/>
         </w:rPr>
       </w:pPr>
@@ -795,7 +847,6 @@
       <w:pPr>
         <w:pStyle w:val="Heading2"/>
         <w:rPr>
-          <w:rFonts w:hint="cs"/>
           <w:rtl/>
         </w:rPr>
       </w:pPr>
@@ -814,9 +865,8 @@
           <w:ilvl w:val="0"/>
           <w:numId w:val="0"/>
         </w:numPr>
-        <w:ind w:left="1161" w:hanging="432"/>
-        <w:rPr>
-          <w:rFonts w:hint="cs"/>
+        <w:ind w:left="1161"/>
+        <w:rPr>
           <w:rtl/>
         </w:rPr>
       </w:pPr>
@@ -830,7 +880,7 @@
         </w:numPr>
         <w:bidi/>
         <w:rPr>
-          <w:rFonts w:cs="B Mitra" w:hint="cs"/>
+          <w:rFonts w:cs="B Mitra"/>
           <w:sz w:val="32"/>
           <w:szCs w:val="32"/>
           <w:rtl/>
@@ -852,7 +902,6 @@
       <w:pPr>
         <w:pStyle w:val="Heading2"/>
         <w:rPr>
-          <w:rFonts w:hint="cs"/>
           <w:rtl/>
         </w:rPr>
       </w:pPr>
@@ -868,7 +917,6 @@
       <w:pPr>
         <w:pStyle w:val="Heading2"/>
         <w:rPr>
-          <w:rFonts w:hint="cs"/>
           <w:rtl/>
         </w:rPr>
       </w:pPr>
@@ -884,7 +932,6 @@
       <w:pPr>
         <w:pStyle w:val="Heading2"/>
         <w:rPr>
-          <w:rFonts w:hint="cs"/>
           <w:rtl/>
         </w:rPr>
       </w:pPr>
@@ -907,7 +954,6 @@
       <w:pPr>
         <w:pStyle w:val="Heading2"/>
         <w:rPr>
-          <w:rFonts w:hint="cs"/>
           <w:rtl/>
         </w:rPr>
       </w:pPr>
@@ -930,7 +976,6 @@
       <w:pPr>
         <w:pStyle w:val="Heading2"/>
         <w:rPr>
-          <w:rFonts w:hint="cs"/>
           <w:rtl/>
         </w:rPr>
       </w:pPr>
@@ -946,7 +991,6 @@
       <w:pPr>
         <w:pStyle w:val="Heading2"/>
         <w:rPr>
-          <w:rFonts w:hint="cs"/>
           <w:rtl/>
         </w:rPr>
       </w:pPr>
@@ -962,7 +1006,6 @@
       <w:pPr>
         <w:pStyle w:val="Heading2"/>
         <w:rPr>
-          <w:rFonts w:hint="cs"/>
           <w:rtl/>
         </w:rPr>
       </w:pPr>
@@ -978,7 +1021,7 @@
       <w:pPr>
         <w:bidi/>
         <w:rPr>
-          <w:rFonts w:cs="B Mitra" w:hint="cs"/>
+          <w:rFonts w:cs="B Mitra"/>
           <w:rtl/>
           <w:lang w:bidi="fa-IR"/>
         </w:rPr>
@@ -989,7 +1032,7 @@
         <w:pStyle w:val="Title"/>
         <w:bidi/>
         <w:rPr>
-          <w:rFonts w:cs="B Mitra" w:hint="cs"/>
+          <w:rFonts w:cs="B Mitra"/>
           <w:rtl/>
           <w:lang w:bidi="fa-IR"/>
         </w:rPr>
@@ -1013,7 +1056,7 @@
         </w:numPr>
         <w:bidi/>
         <w:rPr>
-          <w:rFonts w:cs="B Mitra" w:hint="cs"/>
+          <w:rFonts w:cs="B Mitra"/>
           <w:sz w:val="32"/>
           <w:szCs w:val="32"/>
           <w:rtl/>
@@ -1028,109 +1071,76 @@
           <w:rtl/>
           <w:lang w:bidi="fa-IR"/>
         </w:rPr>
+        <w:t xml:space="preserve">معرفی روش </w:t>
+      </w:r>
+      <w:r>
+        <w:rPr>
+          <w:rFonts w:cs="B Mitra" w:hint="cs"/>
+          <w:sz w:val="32"/>
+          <w:szCs w:val="32"/>
+          <w:rtl/>
+          <w:lang w:bidi="fa-IR"/>
+        </w:rPr>
         <w:t>تحلیل تم</w:t>
       </w:r>
     </w:p>
     <w:p>
       <w:pPr>
-        <w:bidi/>
-        <w:ind w:firstLine="720"/>
-        <w:rPr>
-          <w:rFonts w:cs="B Mitra" w:hint="cs"/>
-          <w:b/>
-          <w:bCs/>
-          <w:rtl/>
-          <w:lang w:bidi="fa-IR"/>
-        </w:rPr>
-      </w:pPr>
-      <w:r>
-        <w:rPr>
-          <w:rFonts w:cs="B Mitra" w:hint="cs"/>
-          <w:rtl/>
-          <w:lang w:bidi="fa-IR"/>
-        </w:rPr>
-        <w:tab/>
-      </w:r>
-      <w:r>
-        <w:rPr>
-          <w:rFonts w:cs="B Mitra" w:hint="cs"/>
-          <w:b/>
-          <w:bCs/>
-          <w:rtl/>
-          <w:lang w:bidi="fa-IR"/>
+        <w:pStyle w:val="Heading2"/>
+        <w:rPr>
+          <w:rtl/>
+        </w:rPr>
+      </w:pPr>
+      <w:r>
+        <w:rPr>
+          <w:rFonts w:hint="cs"/>
+          <w:rtl/>
         </w:rPr>
         <w:t>تعاریف</w:t>
       </w:r>
     </w:p>
     <w:p>
       <w:pPr>
-        <w:bidi/>
-        <w:ind w:firstLine="720"/>
-        <w:rPr>
-          <w:rFonts w:cs="B Mitra" w:hint="cs"/>
-          <w:b/>
-          <w:bCs/>
-          <w:rtl/>
-          <w:lang w:bidi="fa-IR"/>
-        </w:rPr>
-      </w:pPr>
-      <w:r>
-        <w:rPr>
-          <w:rFonts w:cs="B Mitra" w:hint="cs"/>
-          <w:b/>
-          <w:bCs/>
-          <w:rtl/>
-          <w:lang w:bidi="fa-IR"/>
-        </w:rPr>
-        <w:tab/>
+        <w:pStyle w:val="Heading2"/>
+        <w:rPr>
+          <w:rtl/>
+        </w:rPr>
+      </w:pPr>
+      <w:r>
+        <w:rPr>
+          <w:rFonts w:hint="cs"/>
+          <w:rtl/>
+        </w:rPr>
         <w:t>متدها</w:t>
       </w:r>
     </w:p>
     <w:p>
       <w:pPr>
-        <w:bidi/>
-        <w:ind w:firstLine="720"/>
-        <w:rPr>
-          <w:rFonts w:cs="B Mitra" w:hint="cs"/>
-          <w:b/>
-          <w:bCs/>
-          <w:rtl/>
-          <w:lang w:bidi="fa-IR"/>
-        </w:rPr>
-      </w:pPr>
-      <w:r>
-        <w:rPr>
-          <w:rFonts w:cs="B Mitra" w:hint="cs"/>
-          <w:b/>
-          <w:bCs/>
-          <w:rtl/>
-          <w:lang w:bidi="fa-IR"/>
-        </w:rPr>
-        <w:tab/>
+        <w:pStyle w:val="Heading2"/>
+        <w:rPr>
+          <w:rtl/>
+        </w:rPr>
+      </w:pPr>
+      <w:r>
+        <w:rPr>
+          <w:rFonts w:hint="cs"/>
+          <w:rtl/>
+        </w:rPr>
         <w:t>متد انتخابی و دلایل</w:t>
       </w:r>
     </w:p>
     <w:p>
       <w:pPr>
-        <w:bidi/>
-        <w:ind w:firstLine="720"/>
-        <w:rPr>
-          <w:rFonts w:cs="B Mitra" w:hint="cs"/>
-          <w:b/>
-          <w:bCs/>
-          <w:rtl/>
-          <w:lang w:bidi="fa-IR"/>
-        </w:rPr>
-      </w:pPr>
-      <w:r>
-        <w:rPr>
-          <w:rFonts w:cs="B Mitra" w:hint="cs"/>
-          <w:b/>
-          <w:bCs/>
-          <w:rtl/>
-          <w:lang w:bidi="fa-IR"/>
-        </w:rPr>
-        <w:tab/>
+        <w:pStyle w:val="Heading2"/>
+        <w:rPr>
+          <w:rtl/>
+        </w:rPr>
+      </w:pPr>
+      <w:r>
+        <w:rPr>
+          <w:rFonts w:hint="cs"/>
+          <w:rtl/>
+        </w:rPr>
         <w:t>فرآیند کار</w:t>
       </w:r>
     </w:p>
@@ -1143,7 +1153,7 @@
         </w:numPr>
         <w:bidi/>
         <w:rPr>
-          <w:rFonts w:cs="B Mitra" w:hint="cs"/>
+          <w:rFonts w:cs="B Mitra"/>
           <w:sz w:val="32"/>
           <w:szCs w:val="32"/>
           <w:rtl/>
@@ -1163,117 +1173,582 @@
     </w:p>
     <w:p>
       <w:pPr>
-        <w:bidi/>
-        <w:ind w:firstLine="720"/>
-        <w:rPr>
-          <w:rFonts w:cs="B Mitra" w:hint="cs"/>
+        <w:pStyle w:val="Heading1"/>
+        <w:numPr>
+          <w:ilvl w:val="0"/>
+          <w:numId w:val="11"/>
+        </w:numPr>
+        <w:bidi/>
+        <w:rPr>
+          <w:rFonts w:cs="B Mitra"/>
+          <w:sz w:val="32"/>
+          <w:szCs w:val="32"/>
+          <w:lang w:bidi="fa-IR"/>
+        </w:rPr>
+      </w:pPr>
+      <w:r>
+        <w:rPr>
+          <w:rFonts w:cs="B Mitra" w:hint="cs"/>
+          <w:sz w:val="32"/>
+          <w:szCs w:val="32"/>
+          <w:rtl/>
+          <w:lang w:bidi="fa-IR"/>
+        </w:rPr>
+        <w:t>نمونه آماری</w:t>
+      </w:r>
+    </w:p>
+    <w:p>
+      <w:pPr>
+        <w:pStyle w:val="Heading2"/>
+      </w:pPr>
+      <w:r>
+        <w:rPr>
+          <w:rFonts w:hint="cs"/>
+          <w:rtl/>
+        </w:rPr>
+        <w:t>روش نمونه گیری</w:t>
+      </w:r>
+    </w:p>
+    <w:p>
+      <w:pPr>
+        <w:pStyle w:val="Heading1"/>
+        <w:numPr>
+          <w:ilvl w:val="0"/>
+          <w:numId w:val="11"/>
+        </w:numPr>
+        <w:bidi/>
+        <w:rPr>
+          <w:rFonts w:cs="B Mitra"/>
+          <w:sz w:val="32"/>
+          <w:szCs w:val="32"/>
+          <w:lang w:bidi="fa-IR"/>
+        </w:rPr>
+      </w:pPr>
+      <w:r>
+        <w:rPr>
+          <w:rFonts w:cs="B Mitra" w:hint="cs"/>
+          <w:sz w:val="32"/>
+          <w:szCs w:val="32"/>
+          <w:rtl/>
+          <w:lang w:bidi="fa-IR"/>
+        </w:rPr>
+        <w:t>روش تجزیه و تحلیل اطلاعات</w:t>
+      </w:r>
+    </w:p>
+    <w:p>
+      <w:pPr>
+        <w:pStyle w:val="Heading2"/>
+      </w:pPr>
+      <w:r>
+        <w:rPr>
+          <w:rFonts w:hint="cs"/>
+          <w:rtl/>
+        </w:rPr>
+        <w:t>شیوه کد گذاری و دسته بندی اطلاعات به دست آمده از مصاحبه ها</w:t>
+      </w:r>
+    </w:p>
+    <w:p>
+      <w:pPr>
+        <w:bidi/>
+        <w:ind w:left="1080"/>
+        <w:rPr>
+          <w:rFonts w:cs="B Mitra"/>
           <w:b/>
           <w:bCs/>
           <w:rtl/>
           <w:lang w:bidi="fa-IR"/>
         </w:rPr>
       </w:pPr>
-      <w:r>
-        <w:rPr>
-          <w:rFonts w:cs="B Mitra" w:hint="cs"/>
+    </w:p>
+    <w:p>
+      <w:pPr>
+        <w:bidi/>
+        <w:rPr>
+          <w:rFonts w:cs="B Mitra"/>
+          <w:rtl/>
+          <w:lang w:bidi="fa-IR"/>
+        </w:rPr>
+      </w:pPr>
+      <w:r>
+        <w:rPr>
+          <w:rFonts w:cs="B Mitra" w:hint="cs"/>
+          <w:rtl/>
+          <w:lang w:bidi="fa-IR"/>
+        </w:rPr>
+        <w:tab/>
+      </w:r>
+    </w:p>
+    <w:p>
+      <w:pPr>
+        <w:pStyle w:val="Title"/>
+        <w:bidi/>
+        <w:rPr>
+          <w:rFonts w:cs="B Mitra"/>
+          <w:rtl/>
+          <w:lang w:bidi="fa-IR"/>
+        </w:rPr>
+      </w:pPr>
+      <w:r>
+        <w:rPr>
+          <w:rFonts w:cs="B Mitra" w:hint="cs"/>
+          <w:rtl/>
+          <w:lang w:bidi="fa-IR"/>
+        </w:rPr>
+        <w:t xml:space="preserve">فصل چهارم: </w:t>
+      </w:r>
+      <w:r>
+        <w:rPr>
+          <w:rFonts w:cs="B Mitra" w:hint="cs"/>
+          <w:rtl/>
+          <w:lang w:bidi="fa-IR"/>
+        </w:rPr>
+        <w:t xml:space="preserve">یافته‌ها و </w:t>
+      </w:r>
+      <w:r>
+        <w:rPr>
+          <w:rFonts w:cs="B Mitra" w:hint="cs"/>
+          <w:rtl/>
+          <w:lang w:bidi="fa-IR"/>
+        </w:rPr>
+        <w:t>نتایج</w:t>
+      </w:r>
+      <w:r>
+        <w:rPr>
+          <w:rFonts w:cs="B Mitra" w:hint="cs"/>
+          <w:rtl/>
+          <w:lang w:bidi="fa-IR"/>
+        </w:rPr>
+        <w:t xml:space="preserve"> تحقیق</w:t>
+      </w:r>
+    </w:p>
+    <w:p>
+      <w:pPr>
+        <w:pStyle w:val="Heading1"/>
+        <w:numPr>
+          <w:ilvl w:val="0"/>
+          <w:numId w:val="14"/>
+        </w:numPr>
+        <w:bidi/>
+        <w:rPr>
+          <w:rFonts w:cs="B Mitra"/>
+          <w:rtl/>
+          <w:lang w:bidi="fa-IR"/>
+        </w:rPr>
+      </w:pPr>
+      <w:r>
+        <w:rPr>
+          <w:rFonts w:cs="B Mitra" w:hint="cs"/>
+          <w:rtl/>
+          <w:lang w:bidi="fa-IR"/>
+        </w:rPr>
+        <w:t xml:space="preserve">شرح </w:t>
+      </w:r>
+      <w:r>
+        <w:rPr>
+          <w:rFonts w:cs="B Mitra" w:hint="cs"/>
+          <w:rtl/>
+          <w:lang w:bidi="fa-IR"/>
+        </w:rPr>
+        <w:t>مصاحبه ها</w:t>
+      </w:r>
+    </w:p>
+    <w:p>
+      <w:pPr>
+        <w:pStyle w:val="Heading2"/>
+        <w:rPr>
+          <w:rtl/>
+        </w:rPr>
+      </w:pPr>
+      <w:r>
+        <w:rPr>
+          <w:rFonts w:hint="cs"/>
+          <w:rtl/>
+        </w:rPr>
+        <w:t>معرفی متخصصان: شرح تحصیلات، سوابق تحقیقی و تجربی، و میزان تسلط بر موضوع</w:t>
+      </w:r>
+    </w:p>
+    <w:p>
+      <w:pPr>
+        <w:pStyle w:val="Heading1"/>
+        <w:numPr>
+          <w:ilvl w:val="0"/>
+          <w:numId w:val="14"/>
+        </w:numPr>
+        <w:bidi/>
+        <w:rPr>
+          <w:rFonts w:cs="B Mitra"/>
+          <w:rtl/>
+          <w:lang w:bidi="fa-IR"/>
+        </w:rPr>
+      </w:pPr>
+      <w:r>
+        <w:rPr>
+          <w:rFonts w:cs="B Mitra" w:hint="cs"/>
+          <w:rtl/>
+          <w:lang w:bidi="fa-IR"/>
+        </w:rPr>
+        <w:t>شرح استخراج کدها از مصاحبه‌ها</w:t>
+      </w:r>
+    </w:p>
+    <w:p>
+      <w:pPr>
+        <w:pStyle w:val="Heading2"/>
+        <w:rPr>
+          <w:rtl/>
+        </w:rPr>
+      </w:pPr>
+      <w:r>
+        <w:rPr>
+          <w:rFonts w:hint="cs"/>
+          <w:rtl/>
+        </w:rPr>
+        <w:t>جدول کدهای استخراج شده</w:t>
+      </w:r>
+    </w:p>
+    <w:p>
+      <w:pPr>
+        <w:bidi/>
+        <w:ind w:left="720" w:firstLine="720"/>
+        <w:rPr>
+          <w:rFonts w:cs="B Mitra"/>
           <w:b/>
           <w:bCs/>
           <w:rtl/>
           <w:lang w:bidi="fa-IR"/>
         </w:rPr>
-        <w:tab/>
-        <w:t>معرفی متخصصان: شرح تحصیلات، سوابق تحقیقی و تجربی، و میزان تسلط بر موضوع</w:t>
-      </w:r>
-    </w:p>
-    <w:p>
-      <w:pPr>
-        <w:bidi/>
-        <w:rPr>
-          <w:rFonts w:cs="B Mitra" w:hint="cs"/>
-          <w:rtl/>
-          <w:lang w:bidi="fa-IR"/>
-        </w:rPr>
-      </w:pPr>
-      <w:r>
-        <w:rPr>
-          <w:rFonts w:cs="B Mitra" w:hint="cs"/>
-          <w:rtl/>
-          <w:lang w:bidi="fa-IR"/>
-        </w:rPr>
-        <w:tab/>
-      </w:r>
+      </w:pPr>
+    </w:p>
+    <w:p>
+      <w:pPr>
+        <w:pStyle w:val="Heading1"/>
+        <w:numPr>
+          <w:ilvl w:val="0"/>
+          <w:numId w:val="14"/>
+        </w:numPr>
+        <w:bidi/>
+        <w:rPr>
+          <w:rFonts w:cs="B Mitra" w:hint="cs"/>
+          <w:rtl/>
+          <w:lang w:bidi="fa-IR"/>
+        </w:rPr>
+      </w:pPr>
+      <w:r>
+        <w:rPr>
+          <w:rFonts w:cs="B Mitra" w:hint="cs"/>
+          <w:rtl/>
+          <w:lang w:bidi="fa-IR"/>
+        </w:rPr>
+        <w:lastRenderedPageBreak/>
+        <w:t>شرح دسته‌بندی کدها در موضوعات</w:t>
+      </w:r>
+    </w:p>
+    <w:p>
+      <w:pPr>
+        <w:pStyle w:val="Heading2"/>
+      </w:pPr>
+      <w:r>
+        <w:rPr>
+          <w:rFonts w:hint="cs"/>
+          <w:rtl/>
+        </w:rPr>
+        <w:t>جدول موضوعات و کدهای زیر مجموعه‌ی آن</w:t>
+      </w:r>
+    </w:p>
+    <w:p>
+      <w:pPr>
+        <w:pStyle w:val="Heading1"/>
+        <w:numPr>
+          <w:ilvl w:val="0"/>
+          <w:numId w:val="14"/>
+        </w:numPr>
+        <w:bidi/>
+        <w:rPr>
+          <w:rFonts w:cs="B Mitra" w:hint="cs"/>
+          <w:rtl/>
+          <w:lang w:bidi="fa-IR"/>
+        </w:rPr>
+      </w:pPr>
+      <w:r>
+        <w:rPr>
+          <w:rFonts w:cs="B Mitra" w:hint="cs"/>
+          <w:rtl/>
+          <w:lang w:bidi="fa-IR"/>
+        </w:rPr>
+        <w:t>شرح دسته‌بندی موضوعات در تم‌ها</w:t>
+      </w:r>
+    </w:p>
+    <w:p>
+      <w:pPr>
+        <w:pStyle w:val="Heading2"/>
+      </w:pPr>
+      <w:r>
+        <w:rPr>
+          <w:rFonts w:hint="cs"/>
+          <w:rtl/>
+        </w:rPr>
+        <w:t>جدول تم‌ها و موضوعات زیر مجموعه‌ی آن</w:t>
+      </w:r>
+    </w:p>
+    <w:p>
+      <w:pPr>
+        <w:pStyle w:val="Heading1"/>
+        <w:numPr>
+          <w:ilvl w:val="0"/>
+          <w:numId w:val="14"/>
+        </w:numPr>
+        <w:bidi/>
+        <w:rPr>
+          <w:rFonts w:cs="B Mitra" w:hint="cs"/>
+          <w:rtl/>
+          <w:lang w:bidi="fa-IR"/>
+        </w:rPr>
+      </w:pPr>
+      <w:r>
+        <w:rPr>
+          <w:rFonts w:cs="B Mitra" w:hint="cs"/>
+          <w:rtl/>
+          <w:lang w:bidi="fa-IR"/>
+        </w:rPr>
+        <w:t>شرح ساختن سناریو بر اساس تم‌های اصلی</w:t>
+      </w:r>
+    </w:p>
+    <w:p>
+      <w:pPr>
+        <w:pStyle w:val="Heading2"/>
+        <w:rPr>
+          <w:rFonts w:hint="cs"/>
+          <w:rtl/>
+        </w:rPr>
+      </w:pPr>
+      <w:r>
+        <w:rPr>
+          <w:rFonts w:hint="cs"/>
+          <w:rtl/>
+        </w:rPr>
+        <w:t>فرآیند سناریوسازی</w:t>
+      </w:r>
+    </w:p>
+    <w:p>
+      <w:pPr>
+        <w:pStyle w:val="Heading2"/>
+      </w:pPr>
+      <w:r>
+        <w:rPr>
+          <w:rFonts w:hint="cs"/>
+          <w:rtl/>
+        </w:rPr>
+        <w:t>شرح مراحل کار</w:t>
+      </w:r>
+      <w:bookmarkStart w:id="0" w:name="_GoBack"/>
+      <w:bookmarkEnd w:id="0"/>
+    </w:p>
+    <w:p>
+      <w:pPr>
+        <w:pStyle w:val="Heading1"/>
+        <w:numPr>
+          <w:ilvl w:val="0"/>
+          <w:numId w:val="14"/>
+        </w:numPr>
+        <w:bidi/>
+        <w:rPr>
+          <w:rFonts w:cs="B Mitra"/>
+          <w:lang w:bidi="fa-IR"/>
+        </w:rPr>
+      </w:pPr>
+      <w:r>
+        <w:rPr>
+          <w:rFonts w:cs="B Mitra" w:hint="cs"/>
+          <w:rtl/>
+          <w:lang w:bidi="fa-IR"/>
+        </w:rPr>
+        <w:t>سناریوهای به دست آمده</w:t>
+      </w:r>
+    </w:p>
+    <w:p>
+      <w:pPr>
+        <w:pStyle w:val="Heading1"/>
+        <w:numPr>
+          <w:ilvl w:val="0"/>
+          <w:numId w:val="14"/>
+        </w:numPr>
+        <w:bidi/>
+        <w:rPr>
+          <w:rFonts w:cs="B Mitra"/>
+          <w:lang w:bidi="fa-IR"/>
+        </w:rPr>
+      </w:pPr>
+      <w:r>
+        <w:rPr>
+          <w:rFonts w:cs="B Mitra" w:hint="cs"/>
+          <w:rtl/>
+          <w:lang w:bidi="fa-IR"/>
+        </w:rPr>
+        <w:t>تحلیل سناریوها</w:t>
+      </w:r>
+    </w:p>
+    <w:p>
+      <w:pPr>
+        <w:pStyle w:val="Heading1"/>
+        <w:numPr>
+          <w:ilvl w:val="0"/>
+          <w:numId w:val="14"/>
+        </w:numPr>
+        <w:bidi/>
+        <w:rPr>
+          <w:rFonts w:cs="B Mitra"/>
+          <w:rtl/>
+          <w:lang w:bidi="fa-IR"/>
+        </w:rPr>
+      </w:pPr>
+      <w:r>
+        <w:rPr>
+          <w:rFonts w:cs="B Mitra" w:hint="cs"/>
+          <w:rtl/>
+          <w:lang w:bidi="fa-IR"/>
+        </w:rPr>
+        <w:t>راهکارهای پیشگیرانه بر اساس سناریوها</w:t>
+      </w:r>
+    </w:p>
+    <w:p>
+      <w:pPr>
+        <w:pStyle w:val="ListParagraph"/>
+        <w:bidi/>
+        <w:rPr>
+          <w:rFonts w:cs="B Mitra"/>
+          <w:b/>
+          <w:bCs/>
+          <w:rtl/>
+          <w:lang w:bidi="fa-IR"/>
+        </w:rPr>
+      </w:pPr>
+    </w:p>
+    <w:p>
+      <w:pPr>
+        <w:bidi/>
+        <w:ind w:left="360"/>
+        <w:rPr>
+          <w:rtl/>
+          <w:lang w:bidi="fa-IR"/>
+        </w:rPr>
+      </w:pPr>
     </w:p>
     <w:p>
       <w:pPr>
         <w:pStyle w:val="Title"/>
         <w:bidi/>
         <w:rPr>
-          <w:rFonts w:cs="B Mitra" w:hint="cs"/>
-          <w:rtl/>
-          <w:lang w:bidi="fa-IR"/>
-        </w:rPr>
-      </w:pPr>
-      <w:r>
-        <w:rPr>
-          <w:rFonts w:cs="B Mitra" w:hint="cs"/>
-          <w:rtl/>
-          <w:lang w:bidi="fa-IR"/>
-        </w:rPr>
-        <w:t xml:space="preserve">فصل چهارم: </w:t>
-      </w:r>
-      <w:r>
-        <w:rPr>
-          <w:rFonts w:cs="B Mitra" w:hint="cs"/>
-          <w:rtl/>
-          <w:lang w:bidi="fa-IR"/>
-        </w:rPr>
-        <w:t xml:space="preserve">یافته‌ها و </w:t>
-      </w:r>
-      <w:r>
-        <w:rPr>
-          <w:rFonts w:cs="B Mitra" w:hint="cs"/>
-          <w:rtl/>
-          <w:lang w:bidi="fa-IR"/>
-        </w:rPr>
-        <w:t>نتایج</w:t>
-      </w:r>
-      <w:r>
-        <w:rPr>
-          <w:rFonts w:cs="B Mitra" w:hint="cs"/>
-          <w:rtl/>
-          <w:lang w:bidi="fa-IR"/>
-        </w:rPr>
-        <w:t xml:space="preserve"> تحقیق</w:t>
+          <w:rFonts w:cs="B Mitra"/>
+          <w:rtl/>
+          <w:lang w:bidi="fa-IR"/>
+        </w:rPr>
+      </w:pPr>
+      <w:r>
+        <w:rPr>
+          <w:rFonts w:cs="B Mitra" w:hint="cs"/>
+          <w:rtl/>
+          <w:lang w:bidi="fa-IR"/>
+        </w:rPr>
+        <w:t>فصل پنجم: بحث و نتیجه گیری</w:t>
       </w:r>
     </w:p>
     <w:p>
       <w:pPr>
         <w:pStyle w:val="Heading1"/>
-        <w:bidi/>
-        <w:rPr>
-          <w:rFonts w:cs="B Mitra" w:hint="cs"/>
-          <w:rtl/>
-          <w:lang w:bidi="fa-IR"/>
-        </w:rPr>
-      </w:pPr>
-    </w:p>
-    <w:p>
-      <w:pPr>
-        <w:pStyle w:val="Title"/>
-        <w:bidi/>
-        <w:rPr>
-          <w:rFonts w:cs="B Mitra" w:hint="cs"/>
-          <w:lang w:bidi="fa-IR"/>
-        </w:rPr>
-      </w:pPr>
-      <w:r>
-        <w:rPr>
-          <w:rFonts w:cs="B Mitra" w:hint="cs"/>
-          <w:rtl/>
-          <w:lang w:bidi="fa-IR"/>
-        </w:rPr>
-        <w:t>فصل پنجم: بحث و نتیجه گیری</w:t>
-      </w:r>
+        <w:numPr>
+          <w:ilvl w:val="0"/>
+          <w:numId w:val="13"/>
+        </w:numPr>
+        <w:bidi/>
+        <w:rPr>
+          <w:rFonts w:cs="B Mitra"/>
+          <w:sz w:val="32"/>
+          <w:szCs w:val="32"/>
+          <w:lang w:bidi="fa-IR"/>
+        </w:rPr>
+      </w:pPr>
+      <w:r>
+        <w:rPr>
+          <w:rFonts w:cs="B Mitra" w:hint="cs"/>
+          <w:sz w:val="32"/>
+          <w:szCs w:val="32"/>
+          <w:rtl/>
+          <w:lang w:bidi="fa-IR"/>
+        </w:rPr>
+        <w:t>خلاصه تحقیق</w:t>
+      </w:r>
+    </w:p>
+    <w:p>
+      <w:pPr>
+        <w:pStyle w:val="Heading2"/>
+      </w:pPr>
+      <w:r>
+        <w:rPr>
+          <w:rFonts w:hint="cs"/>
+          <w:rtl/>
+        </w:rPr>
+        <w:t>اشاره مستقیم به اهداف کسب شده اصلی و فرعی</w:t>
+      </w:r>
+    </w:p>
+    <w:p>
+      <w:pPr>
+        <w:pStyle w:val="Heading1"/>
+        <w:numPr>
+          <w:ilvl w:val="0"/>
+          <w:numId w:val="13"/>
+        </w:numPr>
+        <w:bidi/>
+        <w:rPr>
+          <w:rFonts w:cs="B Mitra"/>
+          <w:sz w:val="32"/>
+          <w:szCs w:val="32"/>
+          <w:lang w:bidi="fa-IR"/>
+        </w:rPr>
+      </w:pPr>
+      <w:r>
+        <w:rPr>
+          <w:rFonts w:cs="B Mitra" w:hint="cs"/>
+          <w:sz w:val="32"/>
+          <w:szCs w:val="32"/>
+          <w:rtl/>
+          <w:lang w:bidi="fa-IR"/>
+        </w:rPr>
+        <w:t>محدودیت های تحقیق</w:t>
+      </w:r>
+    </w:p>
+    <w:p>
+      <w:pPr>
+        <w:pStyle w:val="Heading1"/>
+        <w:numPr>
+          <w:ilvl w:val="0"/>
+          <w:numId w:val="13"/>
+        </w:numPr>
+        <w:bidi/>
+        <w:rPr>
+          <w:rFonts w:cs="B Mitra"/>
+          <w:sz w:val="32"/>
+          <w:szCs w:val="32"/>
+          <w:lang w:bidi="fa-IR"/>
+        </w:rPr>
+      </w:pPr>
+      <w:r>
+        <w:rPr>
+          <w:rFonts w:cs="B Mitra" w:hint="cs"/>
+          <w:sz w:val="32"/>
+          <w:szCs w:val="32"/>
+          <w:rtl/>
+          <w:lang w:bidi="fa-IR"/>
+        </w:rPr>
+        <w:t>پیشنهادها</w:t>
+      </w:r>
+    </w:p>
+    <w:p>
+      <w:pPr>
+        <w:bidi/>
+        <w:ind w:left="360"/>
+        <w:rPr>
+          <w:lang w:bidi="fa-IR"/>
+        </w:rPr>
+      </w:pPr>
     </w:p>
     <w:sectPr>
       <w:pgSz w:w="12240" w:h="15840"/>
@@ -1292,8 +1767,8 @@
 </file>
 
 <file path=word/endnotes.xml><?xml version="1.0" encoding="utf-8"?>
-<w:endnotes xmlns:ve="http://schemas.openxmlformats.org/markup-compatibility/2006" xmlns:o="urn:schemas-microsoft-com:office:office" xmlns:r="http://schemas.openxmlformats.org/officeDocument/2006/relationships" xmlns:m="http://schemas.openxmlformats.org/officeDocument/2006/math" xmlns:v="urn:schemas-microsoft-com:vml" xmlns:wp="http://schemas.openxmlformats.org/drawingml/2006/wordprocessingDrawing" xmlns:w10="urn:schemas-microsoft-com:office:word" xmlns:w="http://schemas.openxmlformats.org/wordprocessingml/2006/main" xmlns:wne="http://schemas.microsoft.com/office/word/2006/wordml">
-  <w:endnote w:type="separator" w:id="0">
+<w:endnotes xmlns:wpc="http://schemas.microsoft.com/office/word/2010/wordprocessingCanvas" xmlns:mc="http://schemas.openxmlformats.org/markup-compatibility/2006" xmlns:o="urn:schemas-microsoft-com:office:office" xmlns:r="http://schemas.openxmlformats.org/officeDocument/2006/relationships" xmlns:m="http://schemas.openxmlformats.org/officeDocument/2006/math" xmlns:v="urn:schemas-microsoft-com:vml" xmlns:wp14="http://schemas.microsoft.com/office/word/2010/wordprocessingDrawing" xmlns:wp="http://schemas.openxmlformats.org/drawingml/2006/wordprocessingDrawing" xmlns:w10="urn:schemas-microsoft-com:office:word" xmlns:w="http://schemas.openxmlformats.org/wordprocessingml/2006/main" xmlns:w14="http://schemas.microsoft.com/office/word/2010/wordml" xmlns:wpg="http://schemas.microsoft.com/office/word/2010/wordprocessingGroup" xmlns:wpi="http://schemas.microsoft.com/office/word/2010/wordprocessingInk" xmlns:wne="http://schemas.microsoft.com/office/word/2006/wordml" xmlns:wps="http://schemas.microsoft.com/office/word/2010/wordprocessingShape" mc:Ignorable="w14 wp14">
+  <w:endnote w:type="separator" w:id="-1">
     <w:p>
       <w:pPr>
         <w:spacing w:after="0" w:line="240" w:lineRule="auto"/>
@@ -1303,7 +1778,7 @@
       </w:r>
     </w:p>
   </w:endnote>
-  <w:endnote w:type="continuationSeparator" w:id="1">
+  <w:endnote w:type="continuationSeparator" w:id="0">
     <w:p>
       <w:pPr>
         <w:spacing w:after="0" w:line="240" w:lineRule="auto"/>
@@ -1317,8 +1792,8 @@
 </file>
 
 <file path=word/footnotes.xml><?xml version="1.0" encoding="utf-8"?>
-<w:footnotes xmlns:ve="http://schemas.openxmlformats.org/markup-compatibility/2006" xmlns:o="urn:schemas-microsoft-com:office:office" xmlns:r="http://schemas.openxmlformats.org/officeDocument/2006/relationships" xmlns:m="http://schemas.openxmlformats.org/officeDocument/2006/math" xmlns:v="urn:schemas-microsoft-com:vml" xmlns:wp="http://schemas.openxmlformats.org/drawingml/2006/wordprocessingDrawing" xmlns:w10="urn:schemas-microsoft-com:office:word" xmlns:w="http://schemas.openxmlformats.org/wordprocessingml/2006/main" xmlns:wne="http://schemas.microsoft.com/office/word/2006/wordml">
-  <w:footnote w:type="separator" w:id="0">
+<w:footnotes xmlns:wpc="http://schemas.microsoft.com/office/word/2010/wordprocessingCanvas" xmlns:mc="http://schemas.openxmlformats.org/markup-compatibility/2006" xmlns:o="urn:schemas-microsoft-com:office:office" xmlns:r="http://schemas.openxmlformats.org/officeDocument/2006/relationships" xmlns:m="http://schemas.openxmlformats.org/officeDocument/2006/math" xmlns:v="urn:schemas-microsoft-com:vml" xmlns:wp14="http://schemas.microsoft.com/office/word/2010/wordprocessingDrawing" xmlns:wp="http://schemas.openxmlformats.org/drawingml/2006/wordprocessingDrawing" xmlns:w10="urn:schemas-microsoft-com:office:word" xmlns:w="http://schemas.openxmlformats.org/wordprocessingml/2006/main" xmlns:w14="http://schemas.microsoft.com/office/word/2010/wordml" xmlns:wpg="http://schemas.microsoft.com/office/word/2010/wordprocessingGroup" xmlns:wpi="http://schemas.microsoft.com/office/word/2010/wordprocessingInk" xmlns:wne="http://schemas.microsoft.com/office/word/2006/wordml" xmlns:wps="http://schemas.microsoft.com/office/word/2010/wordprocessingShape" mc:Ignorable="w14 wp14">
+  <w:footnote w:type="separator" w:id="-1">
     <w:p>
       <w:pPr>
         <w:spacing w:after="0" w:line="240" w:lineRule="auto"/>
@@ -1328,7 +1803,7 @@
       </w:r>
     </w:p>
   </w:footnote>
-  <w:footnote w:type="continuationSeparator" w:id="1">
+  <w:footnote w:type="continuationSeparator" w:id="0">
     <w:p>
       <w:pPr>
         <w:spacing w:after="0" w:line="240" w:lineRule="auto"/>
@@ -1342,11 +1817,11 @@
 </file>
 
 <file path=word/numbering.xml><?xml version="1.0" encoding="utf-8"?>
-<w:numbering xmlns:ve="http://schemas.openxmlformats.org/markup-compatibility/2006" xmlns:o="urn:schemas-microsoft-com:office:office" xmlns:r="http://schemas.openxmlformats.org/officeDocument/2006/relationships" xmlns:m="http://schemas.openxmlformats.org/officeDocument/2006/math" xmlns:v="urn:schemas-microsoft-com:vml" xmlns:wp="http://schemas.openxmlformats.org/drawingml/2006/wordprocessingDrawing" xmlns:w10="urn:schemas-microsoft-com:office:word" xmlns:w="http://schemas.openxmlformats.org/wordprocessingml/2006/main" xmlns:wne="http://schemas.microsoft.com/office/word/2006/wordml">
+<w:numbering xmlns:wpc="http://schemas.microsoft.com/office/word/2010/wordprocessingCanvas" xmlns:mc="http://schemas.openxmlformats.org/markup-compatibility/2006" xmlns:o="urn:schemas-microsoft-com:office:office" xmlns:r="http://schemas.openxmlformats.org/officeDocument/2006/relationships" xmlns:m="http://schemas.openxmlformats.org/officeDocument/2006/math" xmlns:v="urn:schemas-microsoft-com:vml" xmlns:wp14="http://schemas.microsoft.com/office/word/2010/wordprocessingDrawing" xmlns:wp="http://schemas.openxmlformats.org/drawingml/2006/wordprocessingDrawing" xmlns:w10="urn:schemas-microsoft-com:office:word" xmlns:w="http://schemas.openxmlformats.org/wordprocessingml/2006/main" xmlns:w14="http://schemas.microsoft.com/office/word/2010/wordml" xmlns:wpg="http://schemas.microsoft.com/office/word/2010/wordprocessingGroup" xmlns:wpi="http://schemas.microsoft.com/office/word/2010/wordprocessingInk" xmlns:wne="http://schemas.microsoft.com/office/word/2006/wordml" xmlns:wps="http://schemas.microsoft.com/office/word/2010/wordprocessingShape" mc:Ignorable="w14 wp14">
   <w:abstractNum w:abstractNumId="0">
     <w:nsid w:val="0E0E6BD2"/>
     <w:multiLevelType w:val="multilevel"/>
-    <w:tmpl w:val="8B2CAF6A"/>
+    <w:tmpl w:val="74DCB496"/>
     <w:lvl w:ilvl="0">
       <w:start w:val="1"/>
       <w:numFmt w:val="decimal"/>
@@ -1358,13 +1833,16 @@
     </w:lvl>
     <w:lvl w:ilvl="1">
       <w:start w:val="1"/>
-      <w:numFmt w:val="decimal"/>
+      <w:numFmt w:val="bullet"/>
       <w:pStyle w:val="Heading2"/>
-      <w:lvlText w:val="%1.%2."/>
+      <w:lvlText w:val=""/>
       <w:lvlJc w:val="left"/>
       <w:pPr>
         <w:ind w:left="792" w:hanging="432"/>
       </w:pPr>
+      <w:rPr>
+        <w:rFonts w:ascii="Symbol" w:hAnsi="Symbol" w:hint="default"/>
+      </w:rPr>
     </w:lvl>
     <w:lvl w:ilvl="2">
       <w:start w:val="1"/>
@@ -1802,6 +2280,181 @@
     </w:lvl>
   </w:abstractNum>
   <w:abstractNum w:abstractNumId="5">
+    <w:nsid w:val="1BA94ED5"/>
+    <w:multiLevelType w:val="hybridMultilevel"/>
+    <w:tmpl w:val="1D465BCE"/>
+    <w:lvl w:ilvl="0" w:tplc="0409000F">
+      <w:start w:val="1"/>
+      <w:numFmt w:val="decimal"/>
+      <w:lvlText w:val="%1."/>
+      <w:lvlJc w:val="left"/>
+      <w:pPr>
+        <w:ind w:left="720" w:hanging="360"/>
+      </w:pPr>
+      <w:rPr>
+        <w:rFonts w:hint="default"/>
+      </w:rPr>
+    </w:lvl>
+    <w:lvl w:ilvl="1" w:tplc="04090019">
+      <w:start w:val="1"/>
+      <w:numFmt w:val="lowerLetter"/>
+      <w:lvlText w:val="%2."/>
+      <w:lvlJc w:val="left"/>
+      <w:pPr>
+        <w:ind w:left="1440" w:hanging="360"/>
+      </w:pPr>
+    </w:lvl>
+    <w:lvl w:ilvl="2" w:tplc="0409001B" w:tentative="1">
+      <w:start w:val="1"/>
+      <w:numFmt w:val="lowerRoman"/>
+      <w:lvlText w:val="%3."/>
+      <w:lvlJc w:val="right"/>
+      <w:pPr>
+        <w:ind w:left="2160" w:hanging="180"/>
+      </w:pPr>
+    </w:lvl>
+    <w:lvl w:ilvl="3" w:tplc="0409000F" w:tentative="1">
+      <w:start w:val="1"/>
+      <w:numFmt w:val="decimal"/>
+      <w:lvlText w:val="%4."/>
+      <w:lvlJc w:val="left"/>
+      <w:pPr>
+        <w:ind w:left="2880" w:hanging="360"/>
+      </w:pPr>
+    </w:lvl>
+    <w:lvl w:ilvl="4" w:tplc="04090019" w:tentative="1">
+      <w:start w:val="1"/>
+      <w:numFmt w:val="lowerLetter"/>
+      <w:lvlText w:val="%5."/>
+      <w:lvlJc w:val="left"/>
+      <w:pPr>
+        <w:ind w:left="3600" w:hanging="360"/>
+      </w:pPr>
+    </w:lvl>
+    <w:lvl w:ilvl="5" w:tplc="0409001B" w:tentative="1">
+      <w:start w:val="1"/>
+      <w:numFmt w:val="lowerRoman"/>
+      <w:lvlText w:val="%6."/>
+      <w:lvlJc w:val="right"/>
+      <w:pPr>
+        <w:ind w:left="4320" w:hanging="180"/>
+      </w:pPr>
+    </w:lvl>
+    <w:lvl w:ilvl="6" w:tplc="0409000F" w:tentative="1">
+      <w:start w:val="1"/>
+      <w:numFmt w:val="decimal"/>
+      <w:lvlText w:val="%7."/>
+      <w:lvlJc w:val="left"/>
+      <w:pPr>
+        <w:ind w:left="5040" w:hanging="360"/>
+      </w:pPr>
+    </w:lvl>
+    <w:lvl w:ilvl="7" w:tplc="04090019" w:tentative="1">
+      <w:start w:val="1"/>
+      <w:numFmt w:val="lowerLetter"/>
+      <w:lvlText w:val="%8."/>
+      <w:lvlJc w:val="left"/>
+      <w:pPr>
+        <w:ind w:left="5760" w:hanging="360"/>
+      </w:pPr>
+    </w:lvl>
+    <w:lvl w:ilvl="8" w:tplc="0409001B" w:tentative="1">
+      <w:start w:val="1"/>
+      <w:numFmt w:val="lowerRoman"/>
+      <w:lvlText w:val="%9."/>
+      <w:lvlJc w:val="right"/>
+      <w:pPr>
+        <w:ind w:left="6480" w:hanging="180"/>
+      </w:pPr>
+    </w:lvl>
+  </w:abstractNum>
+  <w:abstractNum w:abstractNumId="6">
+    <w:nsid w:val="3E102B99"/>
+    <w:multiLevelType w:val="hybridMultilevel"/>
+    <w:tmpl w:val="6C1CF0F2"/>
+    <w:lvl w:ilvl="0" w:tplc="0409000F">
+      <w:start w:val="1"/>
+      <w:numFmt w:val="decimal"/>
+      <w:lvlText w:val="%1."/>
+      <w:lvlJc w:val="left"/>
+      <w:pPr>
+        <w:ind w:left="720" w:hanging="360"/>
+      </w:pPr>
+    </w:lvl>
+    <w:lvl w:ilvl="1" w:tplc="04090019">
+      <w:start w:val="1"/>
+      <w:numFmt w:val="lowerLetter"/>
+      <w:lvlText w:val="%2."/>
+      <w:lvlJc w:val="left"/>
+      <w:pPr>
+        <w:ind w:left="1440" w:hanging="360"/>
+      </w:pPr>
+    </w:lvl>
+    <w:lvl w:ilvl="2" w:tplc="0409001B" w:tentative="1">
+      <w:start w:val="1"/>
+      <w:numFmt w:val="lowerRoman"/>
+      <w:lvlText w:val="%3."/>
+      <w:lvlJc w:val="right"/>
+      <w:pPr>
+        <w:ind w:left="2160" w:hanging="180"/>
+      </w:pPr>
+    </w:lvl>
+    <w:lvl w:ilvl="3" w:tplc="0409000F" w:tentative="1">
+      <w:start w:val="1"/>
+      <w:numFmt w:val="decimal"/>
+      <w:lvlText w:val="%4."/>
+      <w:lvlJc w:val="left"/>
+      <w:pPr>
+        <w:ind w:left="2880" w:hanging="360"/>
+      </w:pPr>
+    </w:lvl>
+    <w:lvl w:ilvl="4" w:tplc="04090019" w:tentative="1">
+      <w:start w:val="1"/>
+      <w:numFmt w:val="lowerLetter"/>
+      <w:lvlText w:val="%5."/>
+      <w:lvlJc w:val="left"/>
+      <w:pPr>
+        <w:ind w:left="3600" w:hanging="360"/>
+      </w:pPr>
+    </w:lvl>
+    <w:lvl w:ilvl="5" w:tplc="0409001B" w:tentative="1">
+      <w:start w:val="1"/>
+      <w:numFmt w:val="lowerRoman"/>
+      <w:lvlText w:val="%6."/>
+      <w:lvlJc w:val="right"/>
+      <w:pPr>
+        <w:ind w:left="4320" w:hanging="180"/>
+      </w:pPr>
+    </w:lvl>
+    <w:lvl w:ilvl="6" w:tplc="0409000F" w:tentative="1">
+      <w:start w:val="1"/>
+      <w:numFmt w:val="decimal"/>
+      <w:lvlText w:val="%7."/>
+      <w:lvlJc w:val="left"/>
+      <w:pPr>
+        <w:ind w:left="5040" w:hanging="360"/>
+      </w:pPr>
+    </w:lvl>
+    <w:lvl w:ilvl="7" w:tplc="04090019" w:tentative="1">
+      <w:start w:val="1"/>
+      <w:numFmt w:val="lowerLetter"/>
+      <w:lvlText w:val="%8."/>
+      <w:lvlJc w:val="left"/>
+      <w:pPr>
+        <w:ind w:left="5760" w:hanging="360"/>
+      </w:pPr>
+    </w:lvl>
+    <w:lvl w:ilvl="8" w:tplc="0409001B" w:tentative="1">
+      <w:start w:val="1"/>
+      <w:numFmt w:val="lowerRoman"/>
+      <w:lvlText w:val="%9."/>
+      <w:lvlJc w:val="right"/>
+      <w:pPr>
+        <w:ind w:left="6480" w:hanging="180"/>
+      </w:pPr>
+    </w:lvl>
+  </w:abstractNum>
+  <w:abstractNum w:abstractNumId="7">
     <w:nsid w:val="43FE3C2B"/>
     <w:multiLevelType w:val="multilevel"/>
     <w:tmpl w:val="0409001F"/>
@@ -1887,7 +2540,7 @@
       </w:pPr>
     </w:lvl>
   </w:abstractNum>
-  <w:abstractNum w:abstractNumId="6">
+  <w:abstractNum w:abstractNumId="8">
     <w:nsid w:val="455178B6"/>
     <w:multiLevelType w:val="multilevel"/>
     <w:tmpl w:val="7FCC1740"/>
@@ -2000,7 +2653,7 @@
       </w:rPr>
     </w:lvl>
   </w:abstractNum>
-  <w:abstractNum w:abstractNumId="7">
+  <w:abstractNum w:abstractNumId="9">
     <w:nsid w:val="4CB7457E"/>
     <w:multiLevelType w:val="hybridMultilevel"/>
     <w:tmpl w:val="6C1CF0F2"/>
@@ -2086,7 +2739,7 @@
       </w:pPr>
     </w:lvl>
   </w:abstractNum>
-  <w:abstractNum w:abstractNumId="8">
+  <w:abstractNum w:abstractNumId="10">
     <w:nsid w:val="4F3603A5"/>
     <w:multiLevelType w:val="multilevel"/>
     <w:tmpl w:val="EA1CD4E6"/>
@@ -2199,7 +2852,96 @@
       </w:rPr>
     </w:lvl>
   </w:abstractNum>
-  <w:abstractNum w:abstractNumId="9">
+  <w:abstractNum w:abstractNumId="11">
+    <w:nsid w:val="64B074FF"/>
+    <w:multiLevelType w:val="hybridMultilevel"/>
+    <w:tmpl w:val="97F64EF0"/>
+    <w:lvl w:ilvl="0" w:tplc="0409000F">
+      <w:start w:val="1"/>
+      <w:numFmt w:val="decimal"/>
+      <w:lvlText w:val="%1."/>
+      <w:lvlJc w:val="left"/>
+      <w:pPr>
+        <w:ind w:left="720" w:hanging="360"/>
+      </w:pPr>
+      <w:rPr>
+        <w:rFonts w:hint="default"/>
+      </w:rPr>
+    </w:lvl>
+    <w:lvl w:ilvl="1" w:tplc="04090019">
+      <w:start w:val="1"/>
+      <w:numFmt w:val="lowerLetter"/>
+      <w:lvlText w:val="%2."/>
+      <w:lvlJc w:val="left"/>
+      <w:pPr>
+        <w:ind w:left="1440" w:hanging="360"/>
+      </w:pPr>
+    </w:lvl>
+    <w:lvl w:ilvl="2" w:tplc="0409001B" w:tentative="1">
+      <w:start w:val="1"/>
+      <w:numFmt w:val="lowerRoman"/>
+      <w:lvlText w:val="%3."/>
+      <w:lvlJc w:val="right"/>
+      <w:pPr>
+        <w:ind w:left="2160" w:hanging="180"/>
+      </w:pPr>
+    </w:lvl>
+    <w:lvl w:ilvl="3" w:tplc="0409000F" w:tentative="1">
+      <w:start w:val="1"/>
+      <w:numFmt w:val="decimal"/>
+      <w:lvlText w:val="%4."/>
+      <w:lvlJc w:val="left"/>
+      <w:pPr>
+        <w:ind w:left="2880" w:hanging="360"/>
+      </w:pPr>
+    </w:lvl>
+    <w:lvl w:ilvl="4" w:tplc="04090019" w:tentative="1">
+      <w:start w:val="1"/>
+      <w:numFmt w:val="lowerLetter"/>
+      <w:lvlText w:val="%5."/>
+      <w:lvlJc w:val="left"/>
+      <w:pPr>
+        <w:ind w:left="3600" w:hanging="360"/>
+      </w:pPr>
+    </w:lvl>
+    <w:lvl w:ilvl="5" w:tplc="0409001B" w:tentative="1">
+      <w:start w:val="1"/>
+      <w:numFmt w:val="lowerRoman"/>
+      <w:lvlText w:val="%6."/>
+      <w:lvlJc w:val="right"/>
+      <w:pPr>
+        <w:ind w:left="4320" w:hanging="180"/>
+      </w:pPr>
+    </w:lvl>
+    <w:lvl w:ilvl="6" w:tplc="0409000F" w:tentative="1">
+      <w:start w:val="1"/>
+      <w:numFmt w:val="decimal"/>
+      <w:lvlText w:val="%7."/>
+      <w:lvlJc w:val="left"/>
+      <w:pPr>
+        <w:ind w:left="5040" w:hanging="360"/>
+      </w:pPr>
+    </w:lvl>
+    <w:lvl w:ilvl="7" w:tplc="04090019" w:tentative="1">
+      <w:start w:val="1"/>
+      <w:numFmt w:val="lowerLetter"/>
+      <w:lvlText w:val="%8."/>
+      <w:lvlJc w:val="left"/>
+      <w:pPr>
+        <w:ind w:left="5760" w:hanging="360"/>
+      </w:pPr>
+    </w:lvl>
+    <w:lvl w:ilvl="8" w:tplc="0409001B" w:tentative="1">
+      <w:start w:val="1"/>
+      <w:numFmt w:val="lowerRoman"/>
+      <w:lvlText w:val="%9."/>
+      <w:lvlJc w:val="right"/>
+      <w:pPr>
+        <w:ind w:left="6480" w:hanging="180"/>
+      </w:pPr>
+    </w:lvl>
+  </w:abstractNum>
+  <w:abstractNum w:abstractNumId="12">
     <w:nsid w:val="6AA04957"/>
     <w:multiLevelType w:val="hybridMultilevel"/>
     <w:tmpl w:val="6C1CF0F2"/>
@@ -2285,7 +3027,7 @@
       </w:pPr>
     </w:lvl>
   </w:abstractNum>
-  <w:abstractNum w:abstractNumId="10">
+  <w:abstractNum w:abstractNumId="13">
     <w:nsid w:val="7EFE17F7"/>
     <w:multiLevelType w:val="multilevel"/>
     <w:tmpl w:val="7FCC1740"/>
@@ -2399,13 +3141,13 @@
     </w:lvl>
   </w:abstractNum>
   <w:num w:numId="1">
-    <w:abstractNumId w:val="7"/>
+    <w:abstractNumId w:val="9"/>
   </w:num>
   <w:num w:numId="2">
     <w:abstractNumId w:val="0"/>
   </w:num>
   <w:num w:numId="3">
-    <w:abstractNumId w:val="5"/>
+    <w:abstractNumId w:val="7"/>
   </w:num>
   <w:num w:numId="4">
     <w:abstractNumId w:val="2"/>
@@ -2414,7 +3156,7 @@
     <w:abstractNumId w:val="1"/>
   </w:num>
   <w:num w:numId="6">
-    <w:abstractNumId w:val="6"/>
+    <w:abstractNumId w:val="8"/>
   </w:num>
   <w:num w:numId="7">
     <w:abstractNumId w:val="3"/>
@@ -2423,19 +3165,28 @@
     <w:abstractNumId w:val="4"/>
   </w:num>
   <w:num w:numId="9">
-    <w:abstractNumId w:val="8"/>
+    <w:abstractNumId w:val="10"/>
   </w:num>
   <w:num w:numId="10">
-    <w:abstractNumId w:val="10"/>
+    <w:abstractNumId w:val="13"/>
   </w:num>
   <w:num w:numId="11">
-    <w:abstractNumId w:val="9"/>
+    <w:abstractNumId w:val="12"/>
+  </w:num>
+  <w:num w:numId="12">
+    <w:abstractNumId w:val="11"/>
+  </w:num>
+  <w:num w:numId="13">
+    <w:abstractNumId w:val="6"/>
+  </w:num>
+  <w:num w:numId="14">
+    <w:abstractNumId w:val="5"/>
   </w:num>
 </w:numbering>
 </file>
 
 <file path=word/styles.xml><?xml version="1.0" encoding="utf-8"?>
-<w:styles xmlns:r="http://schemas.openxmlformats.org/officeDocument/2006/relationships" xmlns:w="http://schemas.openxmlformats.org/wordprocessingml/2006/main">
+<w:styles xmlns:mc="http://schemas.openxmlformats.org/markup-compatibility/2006" xmlns:r="http://schemas.openxmlformats.org/officeDocument/2006/relationships" xmlns:w="http://schemas.openxmlformats.org/wordprocessingml/2006/main" xmlns:w14="http://schemas.microsoft.com/office/word/2010/wordml" mc:Ignorable="w14">
   <w:docDefaults>
     <w:rPrDefault>
       <w:rPr>
@@ -2626,7 +3377,7 @@
     <w:uiPriority w:val="9"/>
     <w:unhideWhenUsed/>
     <w:qFormat/>
-    <w:rsid w:val="00124C73"/>
+    <w:rsid w:val="00203CA7"/>
     <w:pPr>
       <w:keepNext/>
       <w:keepLines/>
@@ -2636,7 +3387,7 @@
       </w:numPr>
       <w:bidi/>
       <w:spacing w:before="200" w:after="0"/>
-      <w:ind w:left="1161"/>
+      <w:ind w:left="1080"/>
       <w:outlineLvl w:val="1"/>
     </w:pPr>
     <w:rPr>
@@ -2651,6 +3402,7 @@
   <w:style w:type="character" w:default="1" w:styleId="DefaultParagraphFont">
     <w:name w:val="Default Paragraph Font"/>
     <w:uiPriority w:val="1"/>
+    <w:semiHidden/>
     <w:unhideWhenUsed/>
   </w:style>
   <w:style w:type="table" w:default="1" w:styleId="TableNormal">
@@ -2658,7 +3410,6 @@
     <w:uiPriority w:val="99"/>
     <w:semiHidden/>
     <w:unhideWhenUsed/>
-    <w:qFormat/>
     <w:tblPr>
       <w:tblInd w:w="0" w:type="dxa"/>
       <w:tblCellMar>
@@ -2771,7 +3522,7 @@
     <w:basedOn w:val="DefaultParagraphFont"/>
     <w:link w:val="Heading2"/>
     <w:uiPriority w:val="9"/>
-    <w:rsid w:val="00124C73"/>
+    <w:rsid w:val="00203CA7"/>
     <w:rPr>
       <w:rFonts w:asciiTheme="majorHAnsi" w:eastAsiaTheme="majorEastAsia" w:hAnsiTheme="majorHAnsi" w:cs="B Mitra"/>
       <w:b/>
@@ -2828,6 +3579,196 @@
     <w:uiPriority w:val="99"/>
     <w:semiHidden/>
     <w:rsid w:val="008D7B0C"/>
+  </w:style>
+</w:styles>
+</file>
+
+<file path=word/stylesWithEffects.xml><?xml version="1.0" encoding="utf-8"?>
+<w:styles xmlns:wpc="http://schemas.microsoft.com/office/word/2010/wordprocessingCanvas" xmlns:mc="http://schemas.openxmlformats.org/markup-compatibility/2006" xmlns:o="urn:schemas-microsoft-com:office:office" xmlns:r="http://schemas.openxmlformats.org/officeDocument/2006/relationships" xmlns:m="http://schemas.openxmlformats.org/officeDocument/2006/math" xmlns:v="urn:schemas-microsoft-com:vml" xmlns:wp14="http://schemas.microsoft.com/office/word/2010/wordprocessingDrawing" xmlns:wp="http://schemas.openxmlformats.org/drawingml/2006/wordprocessingDrawing" xmlns:w10="urn:schemas-microsoft-com:office:word" xmlns:w="http://schemas.openxmlformats.org/wordprocessingml/2006/main" xmlns:w14="http://schemas.microsoft.com/office/word/2010/wordml" xmlns:wpg="http://schemas.microsoft.com/office/word/2010/wordprocessingGroup" xmlns:wpi="http://schemas.microsoft.com/office/word/2010/wordprocessingInk" xmlns:wne="http://schemas.microsoft.com/office/word/2006/wordml" xmlns:wps="http://schemas.microsoft.com/office/word/2010/wordprocessingShape" mc:Ignorable="w14 wp14">
+  <w:docDefaults>
+    <w:rPrDefault>
+      <w:rPr>
+        <w:rFonts w:asciiTheme="minorHAnsi" w:eastAsiaTheme="minorEastAsia" w:hAnsiTheme="minorHAnsi" w:cstheme="minorBidi"/>
+        <w:sz w:val="22"/>
+        <w:szCs w:val="22"/>
+        <w:lang w:val="en-US" w:eastAsia="en-US" w:bidi="ar-SA"/>
+      </w:rPr>
+    </w:rPrDefault>
+    <w:pPrDefault>
+      <w:pPr>
+        <w:spacing w:after="200" w:line="276" w:lineRule="auto"/>
+      </w:pPr>
+    </w:pPrDefault>
+  </w:docDefaults>
+  <w:latentStyles w:defLockedState="0" w:defUIPriority="99" w:defSemiHidden="1" w:defUnhideWhenUsed="1" w:defQFormat="0" w:count="267">
+    <w:lsdException w:name="Normal" w:semiHidden="0" w:uiPriority="0" w:unhideWhenUsed="0" w:qFormat="1"/>
+    <w:lsdException w:name="heading 1" w:semiHidden="0" w:uiPriority="9" w:unhideWhenUsed="0" w:qFormat="1"/>
+    <w:lsdException w:name="heading 2" w:uiPriority="9" w:qFormat="1"/>
+    <w:lsdException w:name="heading 3" w:uiPriority="9" w:qFormat="1"/>
+    <w:lsdException w:name="heading 4" w:uiPriority="9" w:qFormat="1"/>
+    <w:lsdException w:name="heading 5" w:uiPriority="9" w:qFormat="1"/>
+    <w:lsdException w:name="heading 6" w:uiPriority="9" w:qFormat="1"/>
+    <w:lsdException w:name="heading 7" w:uiPriority="9" w:qFormat="1"/>
+    <w:lsdException w:name="heading 8" w:uiPriority="9" w:qFormat="1"/>
+    <w:lsdException w:name="heading 9" w:uiPriority="9" w:qFormat="1"/>
+    <w:lsdException w:name="toc 1" w:uiPriority="39"/>
+    <w:lsdException w:name="toc 2" w:uiPriority="39"/>
+    <w:lsdException w:name="toc 3" w:uiPriority="39"/>
+    <w:lsdException w:name="toc 4" w:uiPriority="39"/>
+    <w:lsdException w:name="toc 5" w:uiPriority="39"/>
+    <w:lsdException w:name="toc 6" w:uiPriority="39"/>
+    <w:lsdException w:name="toc 7" w:uiPriority="39"/>
+    <w:lsdException w:name="toc 8" w:uiPriority="39"/>
+    <w:lsdException w:name="toc 9" w:uiPriority="39"/>
+    <w:lsdException w:name="caption" w:uiPriority="35" w:qFormat="1"/>
+    <w:lsdException w:name="Title" w:semiHidden="0" w:uiPriority="10" w:unhideWhenUsed="0" w:qFormat="1"/>
+    <w:lsdException w:name="Default Paragraph Font" w:uiPriority="1"/>
+    <w:lsdException w:name="Subtitle" w:semiHidden="0" w:uiPriority="11" w:unhideWhenUsed="0" w:qFormat="1"/>
+    <w:lsdException w:name="Strong" w:semiHidden="0" w:uiPriority="22" w:unhideWhenUsed="0" w:qFormat="1"/>
+    <w:lsdException w:name="Emphasis" w:semiHidden="0" w:uiPriority="20" w:unhideWhenUsed="0" w:qFormat="1"/>
+    <w:lsdException w:name="Table Grid" w:semiHidden="0" w:uiPriority="59" w:unhideWhenUsed="0"/>
+    <w:lsdException w:name="Placeholder Text" w:unhideWhenUsed="0"/>
+    <w:lsdException w:name="No Spacing" w:semiHidden="0" w:uiPriority="1" w:unhideWhenUsed="0" w:qFormat="1"/>
+    <w:lsdException w:name="Light Shading" w:semiHidden="0" w:uiPriority="60" w:unhideWhenUsed="0"/>
+    <w:lsdException w:name="Light List" w:semiHidden="0" w:uiPriority="61" w:unhideWhenUsed="0"/>
+    <w:lsdException w:name="Light Grid" w:semiHidden="0" w:uiPriority="62" w:unhideWhenUsed="0"/>
+    <w:lsdException w:name="Medium Shading 1" w:semiHidden="0" w:uiPriority="63" w:unhideWhenUsed="0"/>
+    <w:lsdException w:name="Medium Shading 2" w:semiHidden="0" w:uiPriority="64" w:unhideWhenUsed="0"/>
+    <w:lsdException w:name="Medium List 1" w:semiHidden="0" w:uiPriority="65" w:unhideWhenUsed="0"/>
+    <w:lsdException w:name="Medium List 2" w:semiHidden="0" w:uiPriority="66" w:unhideWhenUsed="0"/>
+    <w:lsdException w:name="Medium Grid 1" w:semiHidden="0" w:uiPriority="67" w:unhideWhenUsed="0"/>
+    <w:lsdException w:name="Medium Grid 2" w:semiHidden="0" w:uiPriority="68" w:unhideWhenUsed="0"/>
+    <w:lsdException w:name="Medium Grid 3" w:semiHidden="0" w:uiPriority="69" w:unhideWhenUsed="0"/>
+    <w:lsdException w:name="Dark List" w:semiHidden="0" w:uiPriority="70" w:unhideWhenUsed="0"/>
+    <w:lsdException w:name="Colorful Shading" w:semiHidden="0" w:uiPriority="71" w:unhideWhenUsed="0"/>
+    <w:lsdException w:name="Colorful List" w:semiHidden="0" w:uiPriority="72" w:unhideWhenUsed="0"/>
+    <w:lsdException w:name="Colorful Grid" w:semiHidden="0" w:uiPriority="73" w:unhideWhenUsed="0"/>
+    <w:lsdException w:name="Light Shading Accent 1" w:semiHidden="0" w:uiPriority="60" w:unhideWhenUsed="0"/>
+    <w:lsdException w:name="Light List Accent 1" w:semiHidden="0" w:uiPriority="61" w:unhideWhenUsed="0"/>
+    <w:lsdException w:name="Light Grid Accent 1" w:semiHidden="0" w:uiPriority="62" w:unhideWhenUsed="0"/>
+    <w:lsdException w:name="Medium Shading 1 Accent 1" w:semiHidden="0" w:uiPriority="63" w:unhideWhenUsed="0"/>
+    <w:lsdException w:name="Medium Shading 2 Accent 1" w:semiHidden="0" w:uiPriority="64" w:unhideWhenUsed="0"/>
+    <w:lsdException w:name="Medium List 1 Accent 1" w:semiHidden="0" w:uiPriority="65" w:unhideWhenUsed="0"/>
+    <w:lsdException w:name="Revision" w:unhideWhenUsed="0"/>
+    <w:lsdException w:name="List Paragraph" w:semiHidden="0" w:uiPriority="34" w:unhideWhenUsed="0" w:qFormat="1"/>
+    <w:lsdException w:name="Quote" w:semiHidden="0" w:uiPriority="29" w:unhideWhenUsed="0" w:qFormat="1"/>
+    <w:lsdException w:name="Intense Quote" w:semiHidden="0" w:uiPriority="30" w:unhideWhenUsed="0" w:qFormat="1"/>
+    <w:lsdException w:name="Medium List 2 Accent 1" w:semiHidden="0" w:uiPriority="66" w:unhideWhenUsed="0"/>
+    <w:lsdException w:name="Medium Grid 1 Accent 1" w:semiHidden="0" w:uiPriority="67" w:unhideWhenUsed="0"/>
+    <w:lsdException w:name="Medium Grid 2 Accent 1" w:semiHidden="0" w:uiPriority="68" w:unhideWhenUsed="0"/>
+    <w:lsdException w:name="Medium Grid 3 Accent 1" w:semiHidden="0" w:uiPriority="69" w:unhideWhenUsed="0"/>
+    <w:lsdException w:name="Dark List Accent 1" w:semiHidden="0" w:uiPriority="70" w:unhideWhenUsed="0"/>
+    <w:lsdException w:name="Colorful Shading Accent 1" w:semiHidden="0" w:uiPriority="71" w:unhideWhenUsed="0"/>
+    <w:lsdException w:name="Colorful List Accent 1" w:semiHidden="0" w:uiPriority="72" w:unhideWhenUsed="0"/>
+    <w:lsdException w:name="Colorful Grid Accent 1" w:semiHidden="0" w:uiPriority="73" w:unhideWhenUsed="0"/>
+    <w:lsdException w:name="Light Shading Accent 2" w:semiHidden="0" w:uiPriority="60" w:unhideWhenUsed="0"/>
+    <w:lsdException w:name="Light List Accent 2" w:semiHidden="0" w:uiPriority="61" w:unhideWhenUsed="0"/>
+    <w:lsdException w:name="Light Grid Accent 2" w:semiHidden="0" w:uiPriority="62" w:unhideWhenUsed="0"/>
+    <w:lsdException w:name="Medium Shading 1 Accent 2" w:semiHidden="0" w:uiPriority="63" w:unhideWhenUsed="0"/>
+    <w:lsdException w:name="Medium Shading 2 Accent 2" w:semiHidden="0" w:uiPriority="64" w:unhideWhenUsed="0"/>
+    <w:lsdException w:name="Medium List 1 Accent 2" w:semiHidden="0" w:uiPriority="65" w:unhideWhenUsed="0"/>
+    <w:lsdException w:name="Medium List 2 Accent 2" w:semiHidden="0" w:uiPriority="66" w:unhideWhenUsed="0"/>
+    <w:lsdException w:name="Medium Grid 1 Accent 2" w:semiHidden="0" w:uiPriority="67" w:unhideWhenUsed="0"/>
+    <w:lsdException w:name="Medium Grid 2 Accent 2" w:semiHidden="0" w:uiPriority="68" w:unhideWhenUsed="0"/>
+    <w:lsdException w:name="Medium Grid 3 Accent 2" w:semiHidden="0" w:uiPriority="69" w:unhideWhenUsed="0"/>
+    <w:lsdException w:name="Dark List Accent 2" w:semiHidden="0" w:uiPriority="70" w:unhideWhenUsed="0"/>
+    <w:lsdException w:name="Colorful Shading Accent 2" w:semiHidden="0" w:uiPriority="71" w:unhideWhenUsed="0"/>
+    <w:lsdException w:name="Colorful List Accent 2" w:semiHidden="0" w:uiPriority="72" w:unhideWhenUsed="0"/>
+    <w:lsdException w:name="Colorful Grid Accent 2" w:semiHidden="0" w:uiPriority="73" w:unhideWhenUsed="0"/>
+    <w:lsdException w:name="Light Shading Accent 3" w:semiHidden="0" w:uiPriority="60" w:unhideWhenUsed="0"/>
+    <w:lsdException w:name="Light List Accent 3" w:semiHidden="0" w:uiPriority="61" w:unhideWhenUsed="0"/>
+    <w:lsdException w:name="Light Grid Accent 3" w:semiHidden="0" w:uiPriority="62" w:unhideWhenUsed="0"/>
+    <w:lsdException w:name="Medium Shading 1 Accent 3" w:semiHidden="0" w:uiPriority="63" w:unhideWhenUsed="0"/>
+    <w:lsdException w:name="Medium Shading 2 Accent 3" w:semiHidden="0" w:uiPriority="64" w:unhideWhenUsed="0"/>
+    <w:lsdException w:name="Medium List 1 Accent 3" w:semiHidden="0" w:uiPriority="65" w:unhideWhenUsed="0"/>
+    <w:lsdException w:name="Medium List 2 Accent 3" w:semiHidden="0" w:uiPriority="66" w:unhideWhenUsed="0"/>
+    <w:lsdException w:name="Medium Grid 1 Accent 3" w:semiHidden="0" w:uiPriority="67" w:unhideWhenUsed="0"/>
+    <w:lsdException w:name="Medium Grid 2 Accent 3" w:semiHidden="0" w:uiPriority="68" w:unhideWhenUsed="0"/>
+    <w:lsdException w:name="Medium Grid 3 Accent 3" w:semiHidden="0" w:uiPriority="69" w:unhideWhenUsed="0"/>
+    <w:lsdException w:name="Dark List Accent 3" w:semiHidden="0" w:uiPriority="70" w:unhideWhenUsed="0"/>
+    <w:lsdException w:name="Colorful Shading Accent 3" w:semiHidden="0" w:uiPriority="71" w:unhideWhenUsed="0"/>
+    <w:lsdException w:name="Colorful List Accent 3" w:semiHidden="0" w:uiPriority="72" w:unhideWhenUsed="0"/>
+    <w:lsdException w:name="Colorful Grid Accent 3" w:semiHidden="0" w:uiPriority="73" w:unhideWhenUsed="0"/>
+    <w:lsdException w:name="Light Shading Accent 4" w:semiHidden="0" w:uiPriority="60" w:unhideWhenUsed="0"/>
+    <w:lsdException w:name="Light List Accent 4" w:semiHidden="0" w:uiPriority="61" w:unhideWhenUsed="0"/>
+    <w:lsdException w:name="Light Grid Accent 4" w:semiHidden="0" w:uiPriority="62" w:unhideWhenUsed="0"/>
+    <w:lsdException w:name="Medium Shading 1 Accent 4" w:semiHidden="0" w:uiPriority="63" w:unhideWhenUsed="0"/>
+    <w:lsdException w:name="Medium Shading 2 Accent 4" w:semiHidden="0" w:uiPriority="64" w:unhideWhenUsed="0"/>
+    <w:lsdException w:name="Medium List 1 Accent 4" w:semiHidden="0" w:uiPriority="65" w:unhideWhenUsed="0"/>
+    <w:lsdException w:name="Medium List 2 Accent 4" w:semiHidden="0" w:uiPriority="66" w:unhideWhenUsed="0"/>
+    <w:lsdException w:name="Medium Grid 1 Accent 4" w:semiHidden="0" w:uiPriority="67" w:unhideWhenUsed="0"/>
+    <w:lsdException w:name="Medium Grid 2 Accent 4" w:semiHidden="0" w:uiPriority="68" w:unhideWhenUsed="0"/>
+    <w:lsdException w:name="Medium Grid 3 Accent 4" w:semiHidden="0" w:uiPriority="69" w:unhideWhenUsed="0"/>
+    <w:lsdException w:name="Dark List Accent 4" w:semiHidden="0" w:uiPriority="70" w:unhideWhenUsed="0"/>
+    <w:lsdException w:name="Colorful Shading Accent 4" w:semiHidden="0" w:uiPriority="71" w:unhideWhenUsed="0"/>
+    <w:lsdException w:name="Colorful List Accent 4" w:semiHidden="0" w:uiPriority="72" w:unhideWhenUsed="0"/>
+    <w:lsdException w:name="Colorful Grid Accent 4" w:semiHidden="0" w:uiPriority="73" w:unhideWhenUsed="0"/>
+    <w:lsdException w:name="Light Shading Accent 5" w:semiHidden="0" w:uiPriority="60" w:unhideWhenUsed="0"/>
+    <w:lsdException w:name="Light List Accent 5" w:semiHidden="0" w:uiPriority="61" w:unhideWhenUsed="0"/>
+    <w:lsdException w:name="Light Grid Accent 5" w:semiHidden="0" w:uiPriority="62" w:unhideWhenUsed="0"/>
+    <w:lsdException w:name="Medium Shading 1 Accent 5" w:semiHidden="0" w:uiPriority="63" w:unhideWhenUsed="0"/>
+    <w:lsdException w:name="Medium Shading 2 Accent 5" w:semiHidden="0" w:uiPriority="64" w:unhideWhenUsed="0"/>
+    <w:lsdException w:name="Medium List 1 Accent 5" w:semiHidden="0" w:uiPriority="65" w:unhideWhenUsed="0"/>
+    <w:lsdException w:name="Medium List 2 Accent 5" w:semiHidden="0" w:uiPriority="66" w:unhideWhenUsed="0"/>
+    <w:lsdException w:name="Medium Grid 1 Accent 5" w:semiHidden="0" w:uiPriority="67" w:unhideWhenUsed="0"/>
+    <w:lsdException w:name="Medium Grid 2 Accent 5" w:semiHidden="0" w:uiPriority="68" w:unhideWhenUsed="0"/>
+    <w:lsdException w:name="Medium Grid 3 Accent 5" w:semiHidden="0" w:uiPriority="69" w:unhideWhenUsed="0"/>
+    <w:lsdException w:name="Dark List Accent 5" w:semiHidden="0" w:uiPriority="70" w:unhideWhenUsed="0"/>
+    <w:lsdException w:name="Colorful Shading Accent 5" w:semiHidden="0" w:uiPriority="71" w:unhideWhenUsed="0"/>
+    <w:lsdException w:name="Colorful List Accent 5" w:semiHidden="0" w:uiPriority="72" w:unhideWhenUsed="0"/>
+    <w:lsdException w:name="Colorful Grid Accent 5" w:semiHidden="0" w:uiPriority="73" w:unhideWhenUsed="0"/>
+    <w:lsdException w:name="Light Shading Accent 6" w:semiHidden="0" w:uiPriority="60" w:unhideWhenUsed="0"/>
+    <w:lsdException w:name="Light List Accent 6" w:semiHidden="0" w:uiPriority="61" w:unhideWhenUsed="0"/>
+    <w:lsdException w:name="Light Grid Accent 6" w:semiHidden="0" w:uiPriority="62" w:unhideWhenUsed="0"/>
+    <w:lsdException w:name="Medium Shading 1 Accent 6" w:semiHidden="0" w:uiPriority="63" w:unhideWhenUsed="0"/>
+    <w:lsdException w:name="Medium Shading 2 Accent 6" w:semiHidden="0" w:uiPriority="64" w:unhideWhenUsed="0"/>
+    <w:lsdException w:name="Medium List 1 Accent 6" w:semiHidden="0" w:uiPriority="65" w:unhideWhenUsed="0"/>
+    <w:lsdException w:name="Medium List 2 Accent 6" w:semiHidden="0" w:uiPriority="66" w:unhideWhenUsed="0"/>
+    <w:lsdException w:name="Medium Grid 1 Accent 6" w:semiHidden="0" w:uiPriority="67" w:unhideWhenUsed="0"/>
+    <w:lsdException w:name="Medium Grid 2 Accent 6" w:semiHidden="0" w:uiPriority="68" w:unhideWhenUsed="0"/>
+    <w:lsdException w:name="Medium Grid 3 Accent 6" w:semiHidden="0" w:uiPriority="69" w:unhideWhenUsed="0"/>
+    <w:lsdException w:name="Dark List Accent 6" w:semiHidden="0" w:uiPriority="70" w:unhideWhenUsed="0"/>
+    <w:lsdException w:name="Colorful Shading Accent 6" w:semiHidden="0" w:uiPriority="71" w:unhideWhenUsed="0"/>
+    <w:lsdException w:name="Colorful List Accent 6" w:semiHidden="0" w:uiPriority="72" w:unhideWhenUsed="0"/>
+    <w:lsdException w:name="Colorful Grid Accent 6" w:semiHidden="0" w:uiPriority="73" w:unhideWhenUsed="0"/>
+    <w:lsdException w:name="Subtle Emphasis" w:semiHidden="0" w:uiPriority="19" w:unhideWhenUsed="0" w:qFormat="1"/>
+    <w:lsdException w:name="Intense Emphasis" w:semiHidden="0" w:uiPriority="21" w:unhideWhenUsed="0" w:qFormat="1"/>
+    <w:lsdException w:name="Subtle Reference" w:semiHidden="0" w:uiPriority="31" w:unhideWhenUsed="0" w:qFormat="1"/>
+    <w:lsdException w:name="Intense Reference" w:semiHidden="0" w:uiPriority="32" w:unhideWhenUsed="0" w:qFormat="1"/>
+    <w:lsdException w:name="Book Title" w:semiHidden="0" w:uiPriority="33" w:unhideWhenUsed="0" w:qFormat="1"/>
+    <w:lsdException w:name="Bibliography" w:uiPriority="37"/>
+    <w:lsdException w:name="TOC Heading" w:uiPriority="39" w:qFormat="1"/>
+  </w:latentStyles>
+  <w:style w:type="paragraph" w:default="1" w:styleId="Normal">
+    <w:name w:val="Normal"/>
+    <w:qFormat/>
+  </w:style>
+  <w:style w:type="character" w:default="1" w:styleId="DefaultParagraphFont">
+    <w:name w:val="Default Paragraph Font"/>
+    <w:uiPriority w:val="1"/>
+    <w:semiHidden/>
+    <w:unhideWhenUsed/>
+  </w:style>
+  <w:style w:type="table" w:default="1" w:styleId="TableNormal">
+    <w:name w:val="Normal Table"/>
+    <w:uiPriority w:val="99"/>
+    <w:semiHidden/>
+    <w:unhideWhenUsed/>
+    <w:tblPr>
+      <w:tblInd w:w="0" w:type="dxa"/>
+      <w:tblCellMar>
+        <w:top w:w="0" w:type="dxa"/>
+        <w:left w:w="108" w:type="dxa"/>
+        <w:bottom w:w="0" w:type="dxa"/>
+        <w:right w:w="108" w:type="dxa"/>
+      </w:tblCellMar>
+    </w:tblPr>
+  </w:style>
+  <w:style w:type="numbering" w:default="1" w:styleId="NoList">
+    <w:name w:val="No List"/>
+    <w:uiPriority w:val="99"/>
+    <w:semiHidden/>
+    <w:unhideWhenUsed/>
   </w:style>
 </w:styles>
 </file>

</xml_diff>